<commit_message>
check file word va xem can bo sung gi
</commit_message>
<xml_diff>
--- a/CNpmdocx.docx
+++ b/CNpmdocx.docx
@@ -8007,6 +8007,30 @@
     </w:p>
     <w:p>
       <w:pPr>
+        <w:shd w:val="clear" w:color="auto" w:fill="FFFFFF"/>
+        <w:spacing w:before="100" w:beforeAutospacing="1" w:after="100" w:afterAutospacing="1"/>
+        <w:ind w:left="360"/>
+        <w:rPr>
+          <w:color w:val="FF0000"/>
+          <w:sz w:val="40"/>
+          <w:szCs w:val="28"/>
+          <w:lang w:val="en-GB" w:eastAsia="en-GB"/>
+        </w:rPr>
+      </w:pPr>
+      <w:bookmarkStart w:id="15" w:name="_GoBack"/>
+      <w:bookmarkEnd w:id="15"/>
+      <w:r>
+        <w:rPr>
+          <w:color w:val="FF0000"/>
+          <w:sz w:val="40"/>
+          <w:szCs w:val="28"/>
+          <w:lang w:val="en-GB" w:eastAsia="en-GB"/>
+        </w:rPr>
+        <w:t>Can bo sung them use case diagram description</w:t>
+      </w:r>
+    </w:p>
+    <w:p>
+      <w:pPr>
         <w:pStyle w:val="Tiumccp1"/>
         <w:ind w:left="420"/>
         <w:outlineLvl w:val="1"/>
@@ -8043,6 +8067,7 @@
         <w:rPr>
           <w:noProof/>
         </w:rPr>
+        <w:lastRenderedPageBreak/>
         <w:drawing>
           <wp:inline distT="0" distB="0" distL="0" distR="0" wp14:anchorId="5A50F364" wp14:editId="6EF7DF66">
             <wp:extent cx="5791835" cy="3421885"/>
@@ -8079,9 +8104,8 @@
           </wp:inline>
         </w:drawing>
       </w:r>
-      <w:bookmarkStart w:id="15" w:name="_GoBack"/>
-      <w:bookmarkEnd w:id="15"/>
-    </w:p>
+    </w:p>
+    <w:p/>
     <w:sectPr>
       <w:headerReference w:type="default" r:id="rId24"/>
       <w:type w:val="continuous"/>
@@ -8246,7 +8270,7 @@
           <w:rPr>
             <w:noProof/>
           </w:rPr>
-          <w:t>24</w:t>
+          <w:t>22</w:t>
         </w:r>
         <w:r>
           <w:fldChar w:fldCharType="end"/>
@@ -10796,7 +10820,7 @@
 </file>
 
 <file path=customXml/itemProps2.xml><?xml version="1.0" encoding="utf-8"?>
-<ds:datastoreItem xmlns:ds="http://schemas.openxmlformats.org/officeDocument/2006/customXml" ds:itemID="{013F7956-ABDF-4468-AD1B-26581186BCDB}">
+<ds:datastoreItem xmlns:ds="http://schemas.openxmlformats.org/officeDocument/2006/customXml" ds:itemID="{74923DAD-C9D9-4120-B54C-D5E392AFC74F}">
   <ds:schemaRefs>
     <ds:schemaRef ds:uri="http://schemas.openxmlformats.org/officeDocument/2006/bibliography"/>
   </ds:schemaRefs>

</xml_diff>